<commit_message>
[add] schedule and coments
</commit_message>
<xml_diff>
--- a/Agenda.docx
+++ b/Agenda.docx
@@ -3,574 +3,678 @@
 <w:document xmlns:wpc="http://schemas.microsoft.com/office/word/2010/wordprocessingCanvas" xmlns:cx="http://schemas.microsoft.com/office/drawing/2014/chartex" xmlns:cx1="http://schemas.microsoft.com/office/drawing/2015/9/8/chartex" xmlns:cx2="http://schemas.microsoft.com/office/drawing/2015/10/21/chartex" xmlns:cx3="http://schemas.microsoft.com/office/drawing/2016/5/9/chartex" xmlns:cx4="http://schemas.microsoft.com/office/drawing/2016/5/10/chartex" xmlns:cx5="http://schemas.microsoft.com/office/drawing/2016/5/11/chartex" xmlns:cx6="http://schemas.microsoft.com/office/drawing/2016/5/12/chartex" xmlns:cx7="http://schemas.microsoft.com/office/drawing/2016/5/13/chartex" xmlns:cx8="http://schemas.microsoft.com/office/drawing/2016/5/14/chartex" xmlns:mc="http://schemas.openxmlformats.org/markup-compatibility/2006" xmlns:aink="http://schemas.microsoft.com/office/drawing/2016/ink" xmlns:am3d="http://schemas.microsoft.com/office/drawing/2017/model3d" xmlns:o="urn:schemas-microsoft-com:office:office" xmlns:r="http://schemas.openxmlformats.org/officeDocument/2006/relationships" xmlns:m="http://schemas.openxmlformats.org/officeDocument/2006/math" xmlns:v="urn:schemas-microsoft-com:vml" xmlns:wp14="http://schemas.microsoft.com/office/word/2010/wordprocessingDrawing" xmlns:wp="http://schemas.openxmlformats.org/drawingml/2006/wordprocessingDrawing" xmlns:w10="urn:schemas-microsoft-com:office:word" xmlns:w="http://schemas.openxmlformats.org/wordprocessingml/2006/main" xmlns:w14="http://schemas.microsoft.com/office/word/2010/wordml" xmlns:w15="http://schemas.microsoft.com/office/word/2012/wordml" xmlns:w16cid="http://schemas.microsoft.com/office/word/2016/wordml/cid" xmlns:w16se="http://schemas.microsoft.com/office/word/2015/wordml/symex" xmlns:wpg="http://schemas.microsoft.com/office/word/2010/wordprocessingGroup" xmlns:wpi="http://schemas.microsoft.com/office/word/2010/wordprocessingInk" xmlns:wne="http://schemas.microsoft.com/office/word/2006/wordml" xmlns:wps="http://schemas.microsoft.com/office/word/2010/wordprocessingShape" mc:Ignorable="w14 w15 w16se w16cid wp14">
   <w:body>
     <w:p>
+      <w:r>
+        <w:rPr>
+          <w:lang w:val="es-419"/>
+        </w:rPr>
+        <w:t>Introducción</w:t>
+      </w:r>
+    </w:p>
+    <w:p>
+      <w:pPr>
+        <w:pStyle w:val="Prrafodelista"/>
+        <w:numPr>
+          <w:ilvl w:val="1"/>
+          <w:numId w:val="1"/>
+        </w:numPr>
+        <w:rPr>
+          <w:lang w:val="es-419"/>
+        </w:rPr>
+      </w:pPr>
+      <w:r>
+        <w:rPr>
+          <w:lang w:val="es-419"/>
+        </w:rPr>
+        <w:t>Requisitos Previos</w:t>
+      </w:r>
+    </w:p>
+    <w:p>
+      <w:pPr>
+        <w:pStyle w:val="Prrafodelista"/>
+        <w:numPr>
+          <w:ilvl w:val="1"/>
+          <w:numId w:val="1"/>
+        </w:numPr>
+        <w:rPr>
+          <w:lang w:val="es-419"/>
+        </w:rPr>
+      </w:pPr>
+      <w:r>
+        <w:rPr>
+          <w:lang w:val="es-419"/>
+        </w:rPr>
+        <w:t>Qué es Unity y U</w:t>
+      </w:r>
+      <w:r>
+        <w:rPr>
+          <w:lang w:val="es-419"/>
+        </w:rPr>
+        <w:t>sos</w:t>
+      </w:r>
+    </w:p>
+    <w:p>
+      <w:pPr>
+        <w:pStyle w:val="Prrafodelista"/>
+        <w:numPr>
+          <w:ilvl w:val="1"/>
+          <w:numId w:val="1"/>
+        </w:numPr>
+        <w:rPr>
+          <w:lang w:val="es-419"/>
+        </w:rPr>
+      </w:pPr>
+      <w:r>
+        <w:rPr>
+          <w:lang w:val="es-419"/>
+        </w:rPr>
+        <w:t>Creación de Cuenta</w:t>
+      </w:r>
+    </w:p>
+    <w:p>
+      <w:pPr>
+        <w:pStyle w:val="Prrafodelista"/>
+        <w:numPr>
+          <w:ilvl w:val="1"/>
+          <w:numId w:val="1"/>
+        </w:numPr>
+        <w:rPr>
+          <w:lang w:val="es-419"/>
+        </w:rPr>
+      </w:pPr>
+      <w:r>
+        <w:rPr>
+          <w:lang w:val="es-419"/>
+        </w:rPr>
+        <w:t>Creación del Proyecto</w:t>
+      </w:r>
+    </w:p>
+    <w:p>
+      <w:pPr>
+        <w:pStyle w:val="Prrafodelista"/>
+        <w:numPr>
+          <w:ilvl w:val="1"/>
+          <w:numId w:val="1"/>
+        </w:numPr>
+      </w:pPr>
+      <w:proofErr w:type="spellStart"/>
+      <w:r>
+        <w:t>Componentes</w:t>
+      </w:r>
+      <w:proofErr w:type="spellEnd"/>
+      <w:r>
+        <w:t xml:space="preserve"> de Unity</w:t>
+      </w:r>
+    </w:p>
+    <w:p>
+      <w:pPr>
+        <w:pStyle w:val="Prrafodelista"/>
+        <w:numPr>
+          <w:ilvl w:val="1"/>
+          <w:numId w:val="1"/>
+        </w:numPr>
+      </w:pPr>
+      <w:proofErr w:type="spellStart"/>
+      <w:r>
+        <w:t>Creación</w:t>
+      </w:r>
+      <w:proofErr w:type="spellEnd"/>
+      <w:r>
+        <w:t xml:space="preserve"> de </w:t>
+      </w:r>
+      <w:proofErr w:type="spellStart"/>
+      <w:r>
+        <w:t>Objetos</w:t>
+      </w:r>
+      <w:proofErr w:type="spellEnd"/>
+    </w:p>
+    <w:p>
+      <w:pPr>
+        <w:pStyle w:val="Prrafodelista"/>
+        <w:numPr>
+          <w:ilvl w:val="1"/>
+          <w:numId w:val="1"/>
+        </w:numPr>
+      </w:pPr>
+      <w:proofErr w:type="spellStart"/>
+      <w:r>
+        <w:t>Creación</w:t>
+      </w:r>
+      <w:proofErr w:type="spellEnd"/>
+      <w:r>
+        <w:t xml:space="preserve"> de Script</w:t>
+      </w:r>
+    </w:p>
+    <w:p>
+      <w:r>
+        <w:rPr>
+          <w:lang w:val="es-419"/>
+        </w:rPr>
+        <w:t>Movimiento</w:t>
+      </w:r>
+      <w:r>
+        <w:rPr>
+          <w:lang w:val="es-419"/>
+        </w:rPr>
+        <w:t xml:space="preserve"> (Personaje)</w:t>
+      </w:r>
+    </w:p>
+    <w:p>
+      <w:pPr>
+        <w:pStyle w:val="Prrafodelista"/>
+        <w:numPr>
+          <w:ilvl w:val="1"/>
+          <w:numId w:val="1"/>
+        </w:numPr>
+        <w:rPr>
+          <w:lang w:val="es-419"/>
+        </w:rPr>
+      </w:pPr>
+      <w:r>
+        <w:rPr>
+          <w:lang w:val="es-419"/>
+        </w:rPr>
+        <w:t>Teclas</w:t>
+      </w:r>
+      <w:r>
+        <w:rPr>
+          <w:lang w:val="es-419"/>
+        </w:rPr>
+        <w:t xml:space="preserve"> (Un componente de Unity que ya trae hecho, </w:t>
+      </w:r>
+      <w:proofErr w:type="spellStart"/>
+      <w:r>
+        <w:rPr>
+          <w:lang w:val="es-419"/>
+        </w:rPr>
+        <w:t>Axes</w:t>
+      </w:r>
+      <w:proofErr w:type="spellEnd"/>
+      <w:r>
+        <w:rPr>
+          <w:lang w:val="es-419"/>
+        </w:rPr>
+        <w:t>)</w:t>
+      </w:r>
+    </w:p>
+    <w:p>
+      <w:pPr>
+        <w:pStyle w:val="Prrafodelista"/>
+        <w:numPr>
+          <w:ilvl w:val="1"/>
+          <w:numId w:val="1"/>
+        </w:numPr>
+      </w:pPr>
+      <w:r>
+        <w:t>Update vs Fixed Update</w:t>
+      </w:r>
+    </w:p>
+    <w:p>
+      <w:pPr>
+        <w:pStyle w:val="Prrafodelista"/>
+        <w:numPr>
+          <w:ilvl w:val="1"/>
+          <w:numId w:val="1"/>
+        </w:numPr>
+        <w:rPr>
+          <w:lang w:val="es-419"/>
+        </w:rPr>
+      </w:pPr>
+      <w:r>
+        <w:rPr>
+          <w:lang w:val="es-419"/>
+        </w:rPr>
+        <w:t>Variables Publicas en un S</w:t>
+      </w:r>
+      <w:r>
+        <w:rPr>
+          <w:lang w:val="es-419"/>
+        </w:rPr>
+        <w:t>cript</w:t>
+      </w:r>
+    </w:p>
+    <w:p>
+      <w:pPr>
+        <w:pStyle w:val="Prrafodelista"/>
+        <w:numPr>
+          <w:ilvl w:val="1"/>
+          <w:numId w:val="1"/>
+        </w:numPr>
+        <w:rPr>
+          <w:lang w:val="es-419"/>
+        </w:rPr>
+      </w:pPr>
+      <w:proofErr w:type="spellStart"/>
+      <w:r>
+        <w:rPr>
+          <w:lang w:val="es-419"/>
+        </w:rPr>
+        <w:t>Awake</w:t>
+      </w:r>
+      <w:proofErr w:type="spellEnd"/>
+      <w:r>
+        <w:rPr>
+          <w:lang w:val="es-419"/>
+        </w:rPr>
+        <w:t xml:space="preserve"> y </w:t>
+      </w:r>
+      <w:proofErr w:type="spellStart"/>
+      <w:r>
+        <w:rPr>
+          <w:lang w:val="es-419"/>
+        </w:rPr>
+        <w:t>Start</w:t>
+      </w:r>
+      <w:proofErr w:type="spellEnd"/>
+    </w:p>
+    <w:p>
+      <w:pPr>
+        <w:pStyle w:val="Prrafodelista"/>
+        <w:numPr>
+          <w:ilvl w:val="1"/>
+          <w:numId w:val="1"/>
+        </w:numPr>
+      </w:pPr>
+      <w:proofErr w:type="spellStart"/>
+      <w:r>
+        <w:t>Rigidbody</w:t>
+      </w:r>
+      <w:proofErr w:type="spellEnd"/>
+      <w:r>
+        <w:t xml:space="preserve"> y Mesh renderer</w:t>
+      </w:r>
+    </w:p>
+    <w:p>
+      <w:proofErr w:type="spellStart"/>
+      <w:r>
+        <w:t>Mapa</w:t>
+      </w:r>
+      <w:proofErr w:type="spellEnd"/>
+      <w:r>
+        <w:t xml:space="preserve"> (</w:t>
+      </w:r>
+      <w:proofErr w:type="spellStart"/>
+      <w:r>
+        <w:t>Mapa</w:t>
+      </w:r>
+      <w:proofErr w:type="spellEnd"/>
+      <w:r>
+        <w:t>)</w:t>
+      </w:r>
+    </w:p>
+    <w:p>
+      <w:pPr>
+        <w:pStyle w:val="Prrafodelista"/>
+        <w:numPr>
+          <w:ilvl w:val="1"/>
+          <w:numId w:val="1"/>
+        </w:numPr>
+        <w:rPr>
+          <w:lang w:val="es-419"/>
+        </w:rPr>
+      </w:pPr>
+      <w:r>
+        <w:rPr>
+          <w:lang w:val="es-419"/>
+        </w:rPr>
+        <w:t xml:space="preserve">Mapa ya creado del </w:t>
+      </w:r>
+      <w:proofErr w:type="spellStart"/>
+      <w:r>
+        <w:rPr>
+          <w:lang w:val="es-419"/>
+        </w:rPr>
+        <w:t>Github</w:t>
+      </w:r>
+      <w:proofErr w:type="spellEnd"/>
+      <w:r>
+        <w:rPr>
+          <w:lang w:val="es-419"/>
+        </w:rPr>
+        <w:t xml:space="preserve"> d</w:t>
+      </w:r>
+      <w:r>
+        <w:rPr>
+          <w:lang w:val="es-419"/>
+        </w:rPr>
+        <w:t>e Gabo</w:t>
+      </w:r>
+    </w:p>
+    <w:p>
+      <w:pPr>
+        <w:rPr>
+          <w:lang w:val="es-419"/>
+        </w:rPr>
+      </w:pPr>
+      <w:r>
+        <w:rPr>
+          <w:lang w:val="es-419"/>
+        </w:rPr>
+        <w:t>Colisiones e Instanciar Objetos</w:t>
+      </w:r>
+      <w:r>
+        <w:rPr>
+          <w:lang w:val="es-419"/>
+        </w:rPr>
+        <w:t xml:space="preserve"> (</w:t>
+      </w:r>
+      <w:proofErr w:type="spellStart"/>
+      <w:r>
+        <w:rPr>
+          <w:lang w:val="es-419"/>
+        </w:rPr>
+        <w:t>Spawner</w:t>
+      </w:r>
+      <w:proofErr w:type="spellEnd"/>
+      <w:r>
+        <w:rPr>
+          <w:lang w:val="es-419"/>
+        </w:rPr>
+        <w:t>)</w:t>
+      </w:r>
+    </w:p>
+    <w:p>
+      <w:pPr>
+        <w:pStyle w:val="Prrafodelista"/>
+        <w:numPr>
+          <w:ilvl w:val="1"/>
+          <w:numId w:val="1"/>
+        </w:numPr>
+      </w:pPr>
+      <w:proofErr w:type="spellStart"/>
+      <w:r>
+        <w:t>Crear</w:t>
+      </w:r>
+      <w:proofErr w:type="spellEnd"/>
+      <w:r>
+        <w:t xml:space="preserve"> </w:t>
+      </w:r>
+      <w:proofErr w:type="spellStart"/>
+      <w:r>
+        <w:t>GameObjects</w:t>
+      </w:r>
+      <w:proofErr w:type="spellEnd"/>
+    </w:p>
+    <w:p>
+      <w:pPr>
+        <w:pStyle w:val="Prrafodelista"/>
+        <w:numPr>
+          <w:ilvl w:val="1"/>
+          <w:numId w:val="1"/>
+        </w:numPr>
+      </w:pPr>
+      <w:proofErr w:type="spellStart"/>
+      <w:r>
+        <w:t>Instanciar</w:t>
+      </w:r>
+      <w:proofErr w:type="spellEnd"/>
+      <w:r>
+        <w:t xml:space="preserve"> Prefabs</w:t>
+      </w:r>
+    </w:p>
+    <w:p>
+      <w:pPr>
+        <w:pStyle w:val="Prrafodelista"/>
+        <w:numPr>
+          <w:ilvl w:val="1"/>
+          <w:numId w:val="1"/>
+        </w:numPr>
+      </w:pPr>
+      <w:proofErr w:type="spellStart"/>
+      <w:r>
+        <w:t>Borrar</w:t>
+      </w:r>
+      <w:proofErr w:type="spellEnd"/>
+      <w:r>
+        <w:t xml:space="preserve"> Prefabs (Destroy(</w:t>
+      </w:r>
+      <w:proofErr w:type="spellStart"/>
+      <w:r>
+        <w:t>objeto</w:t>
+      </w:r>
+      <w:proofErr w:type="spellEnd"/>
+      <w:r>
+        <w:t>);)</w:t>
+      </w:r>
+    </w:p>
+    <w:p>
+      <w:pPr>
+        <w:pStyle w:val="Prrafodelista"/>
+        <w:numPr>
+          <w:ilvl w:val="1"/>
+          <w:numId w:val="1"/>
+        </w:numPr>
+        <w:rPr>
+          <w:lang w:val="es-419"/>
+        </w:rPr>
+      </w:pPr>
+      <w:r>
+        <w:rPr>
+          <w:lang w:val="es-419"/>
+        </w:rPr>
+        <w:t>Fuerzas</w:t>
+      </w:r>
+    </w:p>
+    <w:p>
+      <w:pPr>
+        <w:pStyle w:val="Prrafodelista"/>
+        <w:numPr>
+          <w:ilvl w:val="1"/>
+          <w:numId w:val="1"/>
+        </w:numPr>
+      </w:pPr>
+      <w:r>
+        <w:t>Tags</w:t>
+      </w:r>
+    </w:p>
+    <w:p>
+      <w:pPr>
+        <w:pStyle w:val="Prrafodelista"/>
+        <w:numPr>
+          <w:ilvl w:val="1"/>
+          <w:numId w:val="1"/>
+        </w:numPr>
+        <w:rPr>
+          <w:lang w:val="es-419"/>
+        </w:rPr>
+      </w:pPr>
+      <w:r>
+        <w:rPr>
+          <w:lang w:val="es-419"/>
+        </w:rPr>
+        <w:t>Colisiones</w:t>
+      </w:r>
+      <w:r>
+        <w:rPr>
+          <w:lang w:val="es-419"/>
+        </w:rPr>
+        <w:t xml:space="preserve"> (Bola y Base F</w:t>
+      </w:r>
+      <w:r>
+        <w:rPr>
+          <w:lang w:val="es-419"/>
+        </w:rPr>
+        <w:t>inal)</w:t>
+      </w:r>
+    </w:p>
+    <w:p>
+      <w:pPr>
+        <w:pStyle w:val="Prrafodelista"/>
+        <w:numPr>
+          <w:ilvl w:val="1"/>
+          <w:numId w:val="1"/>
+        </w:numPr>
+        <w:rPr>
+          <w:lang w:val="es-419"/>
+        </w:rPr>
+      </w:pPr>
+      <w:r>
+        <w:rPr>
+          <w:lang w:val="es-419"/>
+        </w:rPr>
+        <w:t>Cambio de Escena</w:t>
+      </w:r>
+    </w:p>
+    <w:p>
+      <w:pPr>
+        <w:pStyle w:val="Prrafodelista"/>
+        <w:numPr>
+          <w:ilvl w:val="1"/>
+          <w:numId w:val="1"/>
+        </w:numPr>
+      </w:pPr>
+      <w:r>
+        <w:t>Triggers</w:t>
+      </w:r>
+    </w:p>
+    <w:p>
+      <w:pPr>
+        <w:pStyle w:val="Prrafodelista"/>
+        <w:numPr>
+          <w:ilvl w:val="1"/>
+          <w:numId w:val="1"/>
+        </w:numPr>
+        <w:rPr>
+          <w:lang w:val="es-419"/>
+        </w:rPr>
+      </w:pPr>
+      <w:r>
+        <w:rPr>
+          <w:lang w:val="es-419"/>
+        </w:rPr>
+        <w:t xml:space="preserve">Acceso a </w:t>
+      </w:r>
+      <w:r>
+        <w:rPr>
+          <w:lang w:val="es-419"/>
+        </w:rPr>
+        <w:t>Componentes</w:t>
+      </w:r>
+    </w:p>
+    <w:p>
       <w:pPr>
         <w:pStyle w:val="Prrafodelista"/>
         <w:numPr>
           <w:ilvl w:val="0"/>
           <w:numId w:val="1"/>
         </w:numPr>
-      </w:pPr>
-      <w:r>
-        <w:rPr>
-          <w:lang w:val="es-419"/>
-        </w:rPr>
-        <w:t>Introducción</w:t>
-      </w:r>
-    </w:p>
-    <w:p>
-      <w:pPr>
-        <w:pStyle w:val="Prrafodelista"/>
-        <w:numPr>
-          <w:ilvl w:val="1"/>
-          <w:numId w:val="1"/>
-        </w:numPr>
-        <w:rPr>
-          <w:lang w:val="es-419"/>
-        </w:rPr>
-      </w:pPr>
-      <w:r>
-        <w:rPr>
-          <w:lang w:val="es-419"/>
-        </w:rPr>
-        <w:t>Requisitos Previos</w:t>
-      </w:r>
-    </w:p>
-    <w:p>
-      <w:pPr>
-        <w:pStyle w:val="Prrafodelista"/>
-        <w:numPr>
-          <w:ilvl w:val="1"/>
-          <w:numId w:val="1"/>
-        </w:numPr>
-        <w:rPr>
-          <w:lang w:val="es-419"/>
-        </w:rPr>
-      </w:pPr>
-      <w:r>
-        <w:rPr>
-          <w:lang w:val="es-419"/>
-        </w:rPr>
-        <w:t>Qué es Unity y U</w:t>
-      </w:r>
-      <w:r>
-        <w:rPr>
-          <w:lang w:val="es-419"/>
-        </w:rPr>
-        <w:t>sos</w:t>
-      </w:r>
-    </w:p>
-    <w:p>
-      <w:pPr>
-        <w:pStyle w:val="Prrafodelista"/>
-        <w:numPr>
-          <w:ilvl w:val="1"/>
-          <w:numId w:val="1"/>
-        </w:numPr>
-        <w:rPr>
-          <w:lang w:val="es-419"/>
-        </w:rPr>
-      </w:pPr>
-      <w:r>
-        <w:rPr>
-          <w:lang w:val="es-419"/>
-        </w:rPr>
-        <w:t>Creación de Cuenta</w:t>
-      </w:r>
-    </w:p>
-    <w:p>
-      <w:pPr>
-        <w:pStyle w:val="Prrafodelista"/>
-        <w:numPr>
-          <w:ilvl w:val="1"/>
-          <w:numId w:val="1"/>
-        </w:numPr>
-        <w:rPr>
-          <w:lang w:val="es-419"/>
-        </w:rPr>
-      </w:pPr>
-      <w:r>
-        <w:rPr>
-          <w:lang w:val="es-419"/>
-        </w:rPr>
-        <w:t>Creación del Proyecto</w:t>
-      </w:r>
-    </w:p>
-    <w:p>
-      <w:pPr>
-        <w:pStyle w:val="Prrafodelista"/>
-        <w:numPr>
-          <w:ilvl w:val="1"/>
-          <w:numId w:val="1"/>
-        </w:numPr>
-      </w:pPr>
-      <w:proofErr w:type="spellStart"/>
-      <w:r>
-        <w:t>Componentes</w:t>
-      </w:r>
-      <w:proofErr w:type="spellEnd"/>
-      <w:r>
-        <w:t xml:space="preserve"> de Unity</w:t>
-      </w:r>
-    </w:p>
-    <w:p>
-      <w:pPr>
-        <w:pStyle w:val="Prrafodelista"/>
-        <w:numPr>
-          <w:ilvl w:val="1"/>
-          <w:numId w:val="1"/>
-        </w:numPr>
-      </w:pPr>
-      <w:proofErr w:type="spellStart"/>
-      <w:r>
-        <w:t>Creación</w:t>
-      </w:r>
-      <w:proofErr w:type="spellEnd"/>
-      <w:r>
-        <w:t xml:space="preserve"> de </w:t>
-      </w:r>
-      <w:proofErr w:type="spellStart"/>
-      <w:r>
-        <w:t>Objetos</w:t>
-      </w:r>
-      <w:proofErr w:type="spellEnd"/>
-    </w:p>
-    <w:p>
-      <w:pPr>
-        <w:pStyle w:val="Prrafodelista"/>
-        <w:numPr>
-          <w:ilvl w:val="1"/>
-          <w:numId w:val="1"/>
-        </w:numPr>
-      </w:pPr>
-      <w:proofErr w:type="spellStart"/>
-      <w:r>
-        <w:t>Creación</w:t>
-      </w:r>
-      <w:proofErr w:type="spellEnd"/>
-      <w:r>
-        <w:t xml:space="preserve"> de Script</w:t>
-      </w:r>
-    </w:p>
-    <w:p>
-      <w:pPr>
-        <w:pStyle w:val="Prrafodelista"/>
-        <w:numPr>
-          <w:ilvl w:val="0"/>
-          <w:numId w:val="1"/>
-        </w:numPr>
-      </w:pPr>
-      <w:r>
-        <w:rPr>
-          <w:lang w:val="es-419"/>
-        </w:rPr>
-        <w:t>Movimiento</w:t>
-      </w:r>
-    </w:p>
-    <w:p>
-      <w:pPr>
-        <w:pStyle w:val="Prrafodelista"/>
-        <w:numPr>
-          <w:ilvl w:val="1"/>
-          <w:numId w:val="1"/>
-        </w:numPr>
-      </w:pPr>
-      <w:proofErr w:type="spellStart"/>
-      <w:r>
-        <w:t>Teclas</w:t>
-      </w:r>
-      <w:proofErr w:type="spellEnd"/>
-    </w:p>
-    <w:p>
-      <w:pPr>
-        <w:pStyle w:val="Prrafodelista"/>
-        <w:numPr>
-          <w:ilvl w:val="1"/>
-          <w:numId w:val="1"/>
-        </w:numPr>
-      </w:pPr>
-      <w:r>
-        <w:t>Update vs Fixed Update</w:t>
-      </w:r>
-    </w:p>
-    <w:p>
-      <w:pPr>
-        <w:pStyle w:val="Prrafodelista"/>
-        <w:numPr>
-          <w:ilvl w:val="1"/>
-          <w:numId w:val="1"/>
-        </w:numPr>
-        <w:rPr>
-          <w:lang w:val="es-419"/>
-        </w:rPr>
-      </w:pPr>
-      <w:r>
-        <w:rPr>
-          <w:lang w:val="es-419"/>
-        </w:rPr>
-        <w:t>Variables Publicas en un S</w:t>
-      </w:r>
-      <w:r>
-        <w:rPr>
-          <w:lang w:val="es-419"/>
-        </w:rPr>
-        <w:t>cript</w:t>
-      </w:r>
-    </w:p>
-    <w:p>
-      <w:pPr>
-        <w:pStyle w:val="Prrafodelista"/>
-        <w:numPr>
-          <w:ilvl w:val="1"/>
-          <w:numId w:val="1"/>
-        </w:numPr>
-        <w:rPr>
-          <w:lang w:val="es-419"/>
-        </w:rPr>
-      </w:pPr>
-      <w:proofErr w:type="spellStart"/>
-      <w:r>
-        <w:rPr>
-          <w:lang w:val="es-419"/>
-        </w:rPr>
-        <w:t>Awake</w:t>
-      </w:r>
-      <w:proofErr w:type="spellEnd"/>
-      <w:r>
-        <w:rPr>
-          <w:lang w:val="es-419"/>
-        </w:rPr>
-        <w:t xml:space="preserve"> y </w:t>
-      </w:r>
-      <w:proofErr w:type="spellStart"/>
-      <w:r>
-        <w:rPr>
-          <w:lang w:val="es-419"/>
-        </w:rPr>
-        <w:t>Start</w:t>
-      </w:r>
-      <w:proofErr w:type="spellEnd"/>
-    </w:p>
-    <w:p>
-      <w:pPr>
-        <w:pStyle w:val="Prrafodelista"/>
-        <w:numPr>
-          <w:ilvl w:val="1"/>
-          <w:numId w:val="1"/>
-        </w:numPr>
-      </w:pPr>
-      <w:proofErr w:type="spellStart"/>
-      <w:r>
-        <w:t>Rigidbody</w:t>
-      </w:r>
-      <w:proofErr w:type="spellEnd"/>
-    </w:p>
-    <w:p>
-      <w:pPr>
-        <w:pStyle w:val="Prrafodelista"/>
-        <w:numPr>
-          <w:ilvl w:val="0"/>
-          <w:numId w:val="1"/>
-        </w:numPr>
-      </w:pPr>
-      <w:proofErr w:type="spellStart"/>
-      <w:r>
-        <w:t>Mapa</w:t>
-      </w:r>
-      <w:proofErr w:type="spellEnd"/>
-    </w:p>
-    <w:p>
-      <w:pPr>
-        <w:pStyle w:val="Prrafodelista"/>
-        <w:numPr>
-          <w:ilvl w:val="1"/>
-          <w:numId w:val="1"/>
-        </w:numPr>
-        <w:rPr>
-          <w:lang w:val="es-419"/>
-        </w:rPr>
-      </w:pPr>
-      <w:r>
-        <w:rPr>
-          <w:lang w:val="es-419"/>
-        </w:rPr>
-        <w:t xml:space="preserve">Mapa ya creado del </w:t>
-      </w:r>
-      <w:proofErr w:type="spellStart"/>
-      <w:r>
-        <w:rPr>
-          <w:lang w:val="es-419"/>
-        </w:rPr>
-        <w:t>Github</w:t>
-      </w:r>
-      <w:proofErr w:type="spellEnd"/>
-      <w:r>
-        <w:rPr>
-          <w:lang w:val="es-419"/>
-        </w:rPr>
-        <w:t xml:space="preserve"> d</w:t>
-      </w:r>
-      <w:r>
-        <w:rPr>
-          <w:lang w:val="es-419"/>
-        </w:rPr>
-        <w:t>e Gabo</w:t>
-      </w:r>
-    </w:p>
-    <w:p>
-      <w:pPr>
-        <w:pStyle w:val="Prrafodelista"/>
-        <w:numPr>
-          <w:ilvl w:val="0"/>
-          <w:numId w:val="1"/>
-        </w:numPr>
-      </w:pPr>
-      <w:proofErr w:type="spellStart"/>
-      <w:r>
-        <w:t>Colisiones</w:t>
-      </w:r>
-      <w:proofErr w:type="spellEnd"/>
-      <w:r>
-        <w:t xml:space="preserve"> e </w:t>
-      </w:r>
-      <w:proofErr w:type="spellStart"/>
-      <w:r>
-        <w:t>Instanciar</w:t>
-      </w:r>
-      <w:proofErr w:type="spellEnd"/>
-      <w:r>
-        <w:t xml:space="preserve"> </w:t>
-      </w:r>
-      <w:proofErr w:type="spellStart"/>
-      <w:r>
-        <w:t>Objetos</w:t>
+        <w:rPr>
+          <w:lang w:val="es-419"/>
+        </w:rPr>
+      </w:pPr>
+      <w:r>
+        <w:rPr>
+          <w:lang w:val="es-419"/>
+        </w:rPr>
+        <w:t>Interfaz y detalles de UI</w:t>
+      </w:r>
+      <w:r>
+        <w:rPr>
+          <w:lang w:val="es-419"/>
+        </w:rPr>
+        <w:t xml:space="preserve"> (Score)</w:t>
+      </w:r>
+    </w:p>
+    <w:p>
+      <w:pPr>
+        <w:pStyle w:val="Prrafodelista"/>
+        <w:numPr>
+          <w:ilvl w:val="1"/>
+          <w:numId w:val="1"/>
+        </w:numPr>
+      </w:pPr>
+      <w:proofErr w:type="spellStart"/>
+      <w:r>
+        <w:t>Botones</w:t>
+      </w:r>
+      <w:proofErr w:type="spellEnd"/>
+    </w:p>
+    <w:p>
+      <w:pPr>
+        <w:pStyle w:val="Prrafodelista"/>
+        <w:numPr>
+          <w:ilvl w:val="1"/>
+          <w:numId w:val="1"/>
+        </w:numPr>
+      </w:pPr>
+      <w:proofErr w:type="spellStart"/>
+      <w:r>
+        <w:t>Minimapas</w:t>
+      </w:r>
+      <w:proofErr w:type="spellEnd"/>
+    </w:p>
+    <w:p>
+      <w:pPr>
+        <w:pStyle w:val="Prrafodelista"/>
+        <w:numPr>
+          <w:ilvl w:val="1"/>
+          <w:numId w:val="1"/>
+        </w:numPr>
+      </w:pPr>
+      <w:proofErr w:type="spellStart"/>
+      <w:r>
+        <w:t>Texto</w:t>
+      </w:r>
+      <w:proofErr w:type="spellEnd"/>
+      <w:r>
+        <w:t xml:space="preserve"> Score</w:t>
+      </w:r>
+    </w:p>
+    <w:p>
+      <w:pPr>
+        <w:pStyle w:val="Prrafodelista"/>
+        <w:numPr>
+          <w:ilvl w:val="1"/>
+          <w:numId w:val="1"/>
+        </w:numPr>
+      </w:pPr>
+      <w:proofErr w:type="spellStart"/>
+      <w:r>
+        <w:t>Etc</w:t>
+      </w:r>
+      <w:proofErr w:type="spellEnd"/>
+      <w:r>
+        <w:t>…</w:t>
+      </w:r>
+    </w:p>
+    <w:p>
+      <w:pPr>
+        <w:pStyle w:val="Prrafodelista"/>
+        <w:numPr>
+          <w:ilvl w:val="1"/>
+          <w:numId w:val="1"/>
+        </w:numPr>
+        <w:rPr>
+          <w:lang w:val="es-419"/>
+        </w:rPr>
+      </w:pPr>
+      <w:r>
+        <w:rPr>
+          <w:lang w:val="es-419"/>
+        </w:rPr>
+        <w:t>Acceso a Componentes de OTROS (Texto de Score)</w:t>
+      </w:r>
+    </w:p>
+    <w:p>
+      <w:pPr>
+        <w:rPr>
+          <w:lang w:val="es-419"/>
+        </w:rPr>
+      </w:pPr>
+      <w:r>
+        <w:rPr>
+          <w:lang w:val="es-419"/>
+        </w:rPr>
+        <w:t>Conclusión</w:t>
       </w:r>
       <w:bookmarkStart w:id="0" w:name="_GoBack"/>
       <w:bookmarkEnd w:id="0"/>
-      <w:proofErr w:type="spellEnd"/>
-    </w:p>
-    <w:p>
-      <w:pPr>
-        <w:pStyle w:val="Prrafodelista"/>
-        <w:numPr>
-          <w:ilvl w:val="1"/>
-          <w:numId w:val="1"/>
-        </w:numPr>
-      </w:pPr>
-      <w:proofErr w:type="spellStart"/>
-      <w:r>
-        <w:t>Crear</w:t>
-      </w:r>
-      <w:proofErr w:type="spellEnd"/>
-      <w:r>
-        <w:t xml:space="preserve"> </w:t>
-      </w:r>
-      <w:proofErr w:type="spellStart"/>
-      <w:r>
-        <w:t>GameObjects</w:t>
-      </w:r>
-      <w:proofErr w:type="spellEnd"/>
-    </w:p>
-    <w:p>
-      <w:pPr>
-        <w:pStyle w:val="Prrafodelista"/>
-        <w:numPr>
-          <w:ilvl w:val="1"/>
-          <w:numId w:val="1"/>
-        </w:numPr>
-      </w:pPr>
-      <w:proofErr w:type="spellStart"/>
-      <w:r>
-        <w:t>Instanciar</w:t>
-      </w:r>
-      <w:proofErr w:type="spellEnd"/>
-      <w:r>
-        <w:t xml:space="preserve"> Prefabs</w:t>
-      </w:r>
-    </w:p>
-    <w:p>
-      <w:pPr>
-        <w:pStyle w:val="Prrafodelista"/>
-        <w:numPr>
-          <w:ilvl w:val="1"/>
-          <w:numId w:val="1"/>
-        </w:numPr>
-      </w:pPr>
-      <w:proofErr w:type="spellStart"/>
-      <w:r>
-        <w:t>Borrar</w:t>
-      </w:r>
-      <w:proofErr w:type="spellEnd"/>
-      <w:r>
-        <w:t xml:space="preserve"> Prefabs (Destroy(</w:t>
-      </w:r>
-      <w:proofErr w:type="spellStart"/>
-      <w:r>
-        <w:t>objeto</w:t>
-      </w:r>
-      <w:proofErr w:type="spellEnd"/>
-      <w:r>
-        <w:t>);)</w:t>
-      </w:r>
-    </w:p>
-    <w:p>
-      <w:pPr>
-        <w:pStyle w:val="Prrafodelista"/>
-        <w:numPr>
-          <w:ilvl w:val="1"/>
-          <w:numId w:val="1"/>
-        </w:numPr>
-        <w:rPr>
-          <w:lang w:val="es-419"/>
-        </w:rPr>
-      </w:pPr>
-      <w:r>
-        <w:rPr>
-          <w:lang w:val="es-419"/>
-        </w:rPr>
-        <w:t>Fuerzas</w:t>
-      </w:r>
-    </w:p>
-    <w:p>
-      <w:pPr>
-        <w:pStyle w:val="Prrafodelista"/>
-        <w:numPr>
-          <w:ilvl w:val="1"/>
-          <w:numId w:val="1"/>
-        </w:numPr>
-      </w:pPr>
-      <w:r>
-        <w:t>Tags</w:t>
-      </w:r>
-    </w:p>
-    <w:p>
-      <w:pPr>
-        <w:pStyle w:val="Prrafodelista"/>
-        <w:numPr>
-          <w:ilvl w:val="1"/>
-          <w:numId w:val="1"/>
-        </w:numPr>
-      </w:pPr>
-      <w:proofErr w:type="spellStart"/>
-      <w:r>
-        <w:t>Colisiones</w:t>
-      </w:r>
-      <w:proofErr w:type="spellEnd"/>
-    </w:p>
-    <w:p>
-      <w:pPr>
-        <w:pStyle w:val="Prrafodelista"/>
-        <w:numPr>
-          <w:ilvl w:val="1"/>
-          <w:numId w:val="1"/>
-        </w:numPr>
-        <w:rPr>
-          <w:lang w:val="es-419"/>
-        </w:rPr>
-      </w:pPr>
-      <w:r>
-        <w:rPr>
-          <w:lang w:val="es-419"/>
-        </w:rPr>
-        <w:t xml:space="preserve">Acceso a </w:t>
-      </w:r>
-      <w:r>
-        <w:rPr>
-          <w:lang w:val="es-419"/>
-        </w:rPr>
-        <w:t>Componentes (Implementar)</w:t>
-      </w:r>
-    </w:p>
-    <w:p>
-      <w:pPr>
-        <w:pStyle w:val="Prrafodelista"/>
-        <w:numPr>
-          <w:ilvl w:val="1"/>
-          <w:numId w:val="1"/>
-        </w:numPr>
-        <w:rPr>
-          <w:lang w:val="es-419"/>
-        </w:rPr>
-      </w:pPr>
-      <w:r>
-        <w:rPr>
-          <w:lang w:val="es-419"/>
-        </w:rPr>
-        <w:t>Acceso a Componentes de OTROS</w:t>
-      </w:r>
-    </w:p>
-    <w:p>
-      <w:pPr>
-        <w:pStyle w:val="Prrafodelista"/>
-        <w:numPr>
-          <w:ilvl w:val="0"/>
-          <w:numId w:val="1"/>
-        </w:numPr>
-      </w:pPr>
-      <w:r>
-        <w:rPr>
-          <w:lang w:val="es-419"/>
-        </w:rPr>
-        <w:t>Interfaz y detalles de UI</w:t>
-      </w:r>
-    </w:p>
-    <w:p>
-      <w:pPr>
-        <w:pStyle w:val="Prrafodelista"/>
-        <w:numPr>
-          <w:ilvl w:val="1"/>
-          <w:numId w:val="1"/>
-        </w:numPr>
-      </w:pPr>
-      <w:proofErr w:type="spellStart"/>
-      <w:r>
-        <w:t>Botones</w:t>
-      </w:r>
-      <w:proofErr w:type="spellEnd"/>
-    </w:p>
-    <w:p>
-      <w:pPr>
-        <w:pStyle w:val="Prrafodelista"/>
-        <w:numPr>
-          <w:ilvl w:val="1"/>
-          <w:numId w:val="1"/>
-        </w:numPr>
-      </w:pPr>
-      <w:proofErr w:type="spellStart"/>
-      <w:r>
-        <w:t>Minimapas</w:t>
-      </w:r>
-      <w:proofErr w:type="spellEnd"/>
-    </w:p>
-    <w:p>
-      <w:pPr>
-        <w:pStyle w:val="Prrafodelista"/>
-        <w:numPr>
-          <w:ilvl w:val="1"/>
-          <w:numId w:val="1"/>
-        </w:numPr>
-      </w:pPr>
-      <w:proofErr w:type="spellStart"/>
-      <w:r>
-        <w:t>Texto</w:t>
-      </w:r>
-      <w:proofErr w:type="spellEnd"/>
-    </w:p>
-    <w:p>
-      <w:pPr>
-        <w:pStyle w:val="Prrafodelista"/>
-        <w:numPr>
-          <w:ilvl w:val="1"/>
-          <w:numId w:val="1"/>
-        </w:numPr>
-      </w:pPr>
-      <w:proofErr w:type="spellStart"/>
-      <w:r>
-        <w:t>Etc</w:t>
-      </w:r>
-      <w:proofErr w:type="spellEnd"/>
-      <w:r>
-        <w:t>…</w:t>
-      </w:r>
+    </w:p>
+    <w:p>
+      <w:pPr>
+        <w:rPr>
+          <w:lang w:val="es-419"/>
+        </w:rPr>
+      </w:pPr>
     </w:p>
     <w:p>
       <w:pPr>
@@ -601,7 +705,7 @@
   <w:abstractNum w:abstractNumId="0" w15:restartNumberingAfterBreak="0">
     <w:nsid w:val="5A8F76B3"/>
     <w:multiLevelType w:val="hybridMultilevel"/>
-    <w:tmpl w:val="54526228"/>
+    <w:tmpl w:val="7578DF54"/>
     <w:lvl w:ilvl="0" w:tplc="04090001">
       <w:start w:val="1"/>
       <w:numFmt w:val="bullet"/>
@@ -734,7 +838,7 @@
       </w:pPr>
     </w:pPrDefault>
   </w:docDefaults>
-  <w:latentStyles w:defLockedState="0" w:defUIPriority="99" w:defSemiHidden="0" w:defUnhideWhenUsed="0" w:defQFormat="0" w:count="375">
+  <w:latentStyles w:defLockedState="0" w:defUIPriority="99" w:defSemiHidden="0" w:defUnhideWhenUsed="0" w:defQFormat="0" w:count="376">
     <w:lsdException w:name="Normal" w:uiPriority="0" w:qFormat="1"/>
     <w:lsdException w:name="heading 1" w:uiPriority="9" w:qFormat="1"/>
     <w:lsdException w:name="heading 2" w:semiHidden="1" w:uiPriority="9" w:unhideWhenUsed="1" w:qFormat="1"/>
@@ -840,7 +944,6 @@
     <w:lsdException w:name="HTML Sample" w:semiHidden="1" w:unhideWhenUsed="1"/>
     <w:lsdException w:name="HTML Typewriter" w:semiHidden="1" w:unhideWhenUsed="1"/>
     <w:lsdException w:name="HTML Variable" w:semiHidden="1" w:unhideWhenUsed="1"/>
-    <w:lsdException w:name="Normal Table" w:semiHidden="1" w:unhideWhenUsed="1"/>
     <w:lsdException w:name="annotation subject" w:semiHidden="1" w:unhideWhenUsed="1"/>
     <w:lsdException w:name="No List" w:semiHidden="1" w:unhideWhenUsed="1"/>
     <w:lsdException w:name="Outline List 1" w:semiHidden="1" w:unhideWhenUsed="1"/>
@@ -887,10 +990,8 @@
     <w:lsdException w:name="Table Subtle 2" w:semiHidden="1" w:unhideWhenUsed="1"/>
     <w:lsdException w:name="Table Web 1" w:semiHidden="1" w:unhideWhenUsed="1"/>
     <w:lsdException w:name="Table Web 2" w:semiHidden="1" w:unhideWhenUsed="1"/>
-    <w:lsdException w:name="Table Web 3" w:semiHidden="1" w:unhideWhenUsed="1"/>
     <w:lsdException w:name="Balloon Text" w:semiHidden="1" w:unhideWhenUsed="1"/>
     <w:lsdException w:name="Table Grid" w:uiPriority="39"/>
-    <w:lsdException w:name="Table Theme" w:semiHidden="1" w:unhideWhenUsed="1"/>
     <w:lsdException w:name="Placeholder Text" w:semiHidden="1"/>
     <w:lsdException w:name="No Spacing" w:uiPriority="1" w:qFormat="1"/>
     <w:lsdException w:name="Light Shading" w:uiPriority="60"/>
@@ -1110,6 +1211,7 @@
     <w:lsdException w:name="Smart Hyperlink" w:semiHidden="1" w:unhideWhenUsed="1"/>
     <w:lsdException w:name="Hashtag" w:semiHidden="1" w:unhideWhenUsed="1"/>
     <w:lsdException w:name="Unresolved Mention" w:semiHidden="1" w:unhideWhenUsed="1"/>
+    <w:lsdException w:name="Smart Link" w:semiHidden="1" w:unhideWhenUsed="1"/>
   </w:latentStyles>
   <w:style w:type="paragraph" w:default="1" w:styleId="Normal">
     <w:name w:val="Normal"/>

</xml_diff>